<commit_message>
study director can add the lecturer to the choosen module in the plan
</commit_message>
<xml_diff>
--- a/book/Plana-Book1.docx
+++ b/book/Plana-Book1.docx
@@ -1,10 +1,9 @@
 
 <file path=word/document.xml><?xml version="1.0" encoding="utf-8"?>
-<w:document xmlns:o="urn:schemas-microsoft-com:office:office" xmlns:r="http://schemas.openxmlformats.org/officeDocument/2006/relationships" xmlns:v="urn:schemas-microsoft-com:vml" xmlns:w="http://schemas.openxmlformats.org/wordprocessingml/2006/main" xmlns:w10="urn:schemas-microsoft-com:office:word" xmlns:wp="http://schemas.openxmlformats.org/drawingml/2006/wordprocessingDrawing" xmlns:wps="http://schemas.microsoft.com/office/word/2010/wordprocessingShape" xmlns:wpg="http://schemas.microsoft.com/office/word/2010/wordprocessingGroup" xmlns:mc="http://schemas.openxmlformats.org/markup-compatibility/2006" xmlns:wp14="http://schemas.microsoft.com/office/word/2010/wordprocessingDrawing" xmlns:w14="http://schemas.microsoft.com/office/word/2010/wordml" mc:Ignorable="w14 wp14">
+<w:document xmlns:wpc="http://schemas.microsoft.com/office/word/2010/wordprocessingCanvas" xmlns:cx="http://schemas.microsoft.com/office/drawing/2014/chartex" xmlns:cx1="http://schemas.microsoft.com/office/drawing/2015/9/8/chartex" xmlns:cx2="http://schemas.microsoft.com/office/drawing/2015/10/21/chartex" xmlns:cx3="http://schemas.microsoft.com/office/drawing/2016/5/9/chartex" xmlns:cx4="http://schemas.microsoft.com/office/drawing/2016/5/10/chartex" xmlns:cx5="http://schemas.microsoft.com/office/drawing/2016/5/11/chartex" xmlns:cx6="http://schemas.microsoft.com/office/drawing/2016/5/12/chartex" xmlns:cx7="http://schemas.microsoft.com/office/drawing/2016/5/13/chartex" xmlns:cx8="http://schemas.microsoft.com/office/drawing/2016/5/14/chartex" xmlns:mc="http://schemas.openxmlformats.org/markup-compatibility/2006" xmlns:aink="http://schemas.microsoft.com/office/drawing/2016/ink" xmlns:am3d="http://schemas.microsoft.com/office/drawing/2017/model3d" xmlns:o="urn:schemas-microsoft-com:office:office" xmlns:r="http://schemas.openxmlformats.org/officeDocument/2006/relationships" xmlns:m="http://schemas.openxmlformats.org/officeDocument/2006/math" xmlns:v="urn:schemas-microsoft-com:vml" xmlns:wp14="http://schemas.microsoft.com/office/word/2010/wordprocessingDrawing" xmlns:wp="http://schemas.openxmlformats.org/drawingml/2006/wordprocessingDrawing" xmlns:w10="urn:schemas-microsoft-com:office:word" xmlns:w="http://schemas.openxmlformats.org/wordprocessingml/2006/main" xmlns:w14="http://schemas.microsoft.com/office/word/2010/wordml" xmlns:w15="http://schemas.microsoft.com/office/word/2012/wordml" xmlns:w16cid="http://schemas.microsoft.com/office/word/2016/wordml/cid" xmlns:w16se="http://schemas.microsoft.com/office/word/2015/wordml/symex" xmlns:wpg="http://schemas.microsoft.com/office/word/2010/wordprocessingGroup" xmlns:wpi="http://schemas.microsoft.com/office/word/2010/wordprocessingInk" xmlns:wne="http://schemas.microsoft.com/office/word/2006/wordml" xmlns:wps="http://schemas.microsoft.com/office/word/2010/wordprocessingShape" mc:Ignorable="w14 w15 w16se w16cid wp14">
   <w:body>
     <w:p>
       <w:pPr>
-        <w:pStyle w:val="Normal"/>
         <w:rPr>
           <w:lang w:val="de-DE"/>
         </w:rPr>
@@ -18,46 +17,32 @@
     </w:p>
     <w:p>
       <w:pPr>
-        <w:pStyle w:val="Normal"/>
-        <w:rPr>
-          <w:lang w:val="de-DE"/>
-        </w:rPr>
-      </w:pPr>
-      <w:r>
-        <w:rPr>
-          <w:lang w:val="de-DE"/>
-        </w:rPr>
-        <w:t xml:space="preserve">PLANA (Planung des Dozierenden-Einsatzes) ist ein Webanwendungstool für eine effektive Lehrerplanung. Mit PLANA können Lehrer am Planungsprozess teilnehmen, Vorschläge zu den Modulen machen, die sie unterrichten möchten, sowie stündliche Arbeitsbelastungen für bestimmte Module </w:t>
-      </w:r>
-      <w:r>
-        <w:rPr>
-          <w:lang w:val="de-DE"/>
-        </w:rPr>
-        <w:t>disponieren</w:t>
-      </w:r>
-      <w:r>
-        <w:rPr>
-          <w:lang w:val="de-DE"/>
-        </w:rPr>
-        <w:t>. Andererseits sieht die für die Planung verantwortliche Person die Anforderungen und berücksichtigt sie bei der Erstellung von Plänen.</w:t>
-      </w:r>
-    </w:p>
-    <w:p>
-      <w:pPr>
-        <w:pStyle w:val="Normal"/>
-        <w:rPr>
-          <w:lang w:val="de-DE"/>
-        </w:rPr>
-      </w:pPr>
-      <w:r>
-        <w:rPr>
-          <w:lang w:val="de-DE"/>
-        </w:rPr>
-      </w:r>
-    </w:p>
-    <w:p>
-      <w:pPr>
-        <w:pStyle w:val="Normal"/>
+        <w:rPr>
+          <w:lang w:val="de-DE"/>
+        </w:rPr>
+      </w:pPr>
+      <w:r>
+        <w:rPr>
+          <w:lang w:val="de-DE"/>
+        </w:rPr>
+        <w:t>PLANA (Planung des Dozierenden-Einsatzes) ist ein Webanwendungstool für eine effektive Lehrerplanung. Mit PLANA können Lehrer am Planungsprozess teilnehmen, Vorschläge zu den Modulen machen, die sie unterrichten möchten, sowie stündliche Arbeitsbelastungen</w:t>
+      </w:r>
+      <w:r>
+        <w:rPr>
+          <w:lang w:val="de-DE"/>
+        </w:rPr>
+        <w:t xml:space="preserve"> für bestimmte Module disponieren. Andererseits sieht die für die Planung verantwortliche Person die Anforderungen und berücksichtigt sie bei der Erstellung von Plänen.</w:t>
+      </w:r>
+    </w:p>
+    <w:p>
+      <w:pPr>
+        <w:rPr>
+          <w:lang w:val="de-DE"/>
+        </w:rPr>
+      </w:pPr>
+    </w:p>
+    <w:p>
+      <w:pPr>
         <w:rPr>
           <w:u w:val="single"/>
           <w:lang w:val="de-DE"/>
@@ -73,21 +58,25 @@
     </w:p>
     <w:p>
       <w:pPr>
-        <w:pStyle w:val="Normal"/>
-        <w:rPr>
-          <w:lang w:val="de-DE"/>
-        </w:rPr>
-      </w:pPr>
-      <w:r>
-        <w:rPr>
-          <w:lang w:val="de-DE"/>
-        </w:rPr>
-        <w:t>Das Ziel dieser Bachelor Thesis ist die Konzeption und Realisierung eines Web-basierten Informationssystems zur Unterstützung der Planung des Dozierenden-Einsatzes am Departement Technik und Informatik der Berner Fachhochschule (BFH).  Dabei gibt es folgende wichtige Kernpunkte:</w:t>
-      </w:r>
-    </w:p>
-    <w:p>
-      <w:pPr>
-        <w:pStyle w:val="Normal"/>
+        <w:rPr>
+          <w:lang w:val="de-DE"/>
+        </w:rPr>
+      </w:pPr>
+      <w:r>
+        <w:rPr>
+          <w:lang w:val="de-DE"/>
+        </w:rPr>
+        <w:t>Das Ziel dieser Bachelor Thesis ist die Konzeption und Realisierung ei</w:t>
+      </w:r>
+      <w:r>
+        <w:rPr>
+          <w:lang w:val="de-DE"/>
+        </w:rPr>
+        <w:t>nes Web-basierten Informationssystems zur Unterstützung der Planung des Dozierenden-Einsatzes am Departement Technik und Informatik der Berner Fachhochschule (BFH).  Dabei gibt es folgende wichtige Kernpunkte:</w:t>
+      </w:r>
+    </w:p>
+    <w:p>
+      <w:pPr>
         <w:rPr>
           <w:lang w:val="de-DE"/>
         </w:rPr>
@@ -103,12 +92,17 @@
           <w:lang w:val="de-DE"/>
         </w:rPr>
         <w:tab/>
-        <w:t>Einbezug der Dozierenden in den Planungsprozess</w:t>
-      </w:r>
-    </w:p>
-    <w:p>
-      <w:pPr>
-        <w:pStyle w:val="Normal"/>
+        <w:t>Einbezug der Dozierenden in den Planungsproz</w:t>
+      </w:r>
+      <w:r>
+        <w:rPr>
+          <w:lang w:val="de-DE"/>
+        </w:rPr>
+        <w:t>ess</w:t>
+      </w:r>
+    </w:p>
+    <w:p>
+      <w:pPr>
         <w:rPr>
           <w:lang w:val="de-DE"/>
         </w:rPr>
@@ -129,20 +123,13 @@
     </w:p>
     <w:p>
       <w:pPr>
-        <w:pStyle w:val="Normal"/>
-        <w:rPr>
-          <w:lang w:val="de-DE"/>
-        </w:rPr>
-      </w:pPr>
-      <w:r>
-        <w:rPr>
-          <w:lang w:val="de-DE"/>
-        </w:rPr>
-      </w:r>
-    </w:p>
-    <w:p>
-      <w:pPr>
-        <w:pStyle w:val="Normal"/>
+        <w:rPr>
+          <w:lang w:val="de-DE"/>
+        </w:rPr>
+      </w:pPr>
+    </w:p>
+    <w:p>
+      <w:pPr>
         <w:rPr>
           <w:u w:val="single"/>
           <w:lang w:val="de-DE"/>
@@ -158,56 +145,59 @@
     </w:p>
     <w:p>
       <w:pPr>
-        <w:pStyle w:val="Normal"/>
-        <w:rPr/>
-      </w:pPr>
-      <w:r>
-        <w:rPr>
-          <w:lang w:val="de-DE"/>
-        </w:rPr>
-        <w:t xml:space="preserve">Zu Beginn der Arbeit wurden die Hauptanforderungen des Systems anhand von Interviews und grafischen Konzepten untersucht. In dieser Hinsicht wurden die Konzepte klarer. Weiterhin wurden die Systemanforderungen, Datenmodelle </w:t>
-      </w:r>
-      <w:r>
-        <w:rPr>
-          <w:lang w:val="de-DE"/>
-        </w:rPr>
-        <w:t>und die</w:t>
-      </w:r>
-      <w:r>
-        <w:rPr>
-          <w:lang w:val="de-DE"/>
-        </w:rPr>
-        <w:t xml:space="preserve"> Architektur entwickelt.</w:t>
-      </w:r>
-    </w:p>
-    <w:p>
-      <w:pPr>
-        <w:pStyle w:val="Normal"/>
-        <w:rPr/>
-      </w:pPr>
-      <w:r>
-        <w:rPr>
-          <w:lang w:val="de-DE"/>
-        </w:rPr>
-        <w:t>Zur Realisierung wurden Technologien wie ASP.NET Core, MS SQL-Datenbanken und Blazor mit C # als Programmiersprache ausgewählt.</w:t>
-      </w:r>
-    </w:p>
-    <w:p>
-      <w:pPr>
-        <w:pStyle w:val="Normal"/>
-        <w:rPr>
-          <w:lang w:val="de-DE"/>
-        </w:rPr>
-      </w:pPr>
-      <w:r>
-        <w:rPr>
-          <w:lang w:val="de-DE"/>
-        </w:rPr>
-      </w:r>
-    </w:p>
-    <w:p>
-      <w:pPr>
-        <w:pStyle w:val="Normal"/>
+        <w:rPr>
+          <w:lang w:val="de-DE"/>
+        </w:rPr>
+      </w:pPr>
+      <w:r>
+        <w:rPr>
+          <w:lang w:val="de-DE"/>
+        </w:rPr>
+        <w:t>Zu Beginn der Arbeit wurden die Hauptanforderungen des Systems anhand von Interviews und grafischen Konzepten untersucht. In dieser Hinsicht wurden die Konz</w:t>
+      </w:r>
+      <w:r>
+        <w:rPr>
+          <w:lang w:val="de-DE"/>
+        </w:rPr>
+        <w:t>epte klarer. Weiterhin wurden die Systemanforderungen, Datenmodelle und die Architektur entwickelt.</w:t>
+      </w:r>
+    </w:p>
+    <w:p>
+      <w:pPr>
+        <w:rPr>
+          <w:lang w:val="de-DE"/>
+        </w:rPr>
+      </w:pPr>
+      <w:r>
+        <w:rPr>
+          <w:lang w:val="de-DE"/>
+        </w:rPr>
+        <w:t xml:space="preserve">Zur Realisierung wurden Technologien wie ASP.NET Core, MS SQL-Datenbanken und </w:t>
+      </w:r>
+      <w:proofErr w:type="spellStart"/>
+      <w:r>
+        <w:rPr>
+          <w:lang w:val="de-DE"/>
+        </w:rPr>
+        <w:t>Blazor</w:t>
+      </w:r>
+      <w:proofErr w:type="spellEnd"/>
+      <w:r>
+        <w:rPr>
+          <w:lang w:val="de-DE"/>
+        </w:rPr>
+        <w:t xml:space="preserve"> mit C # als Programmiersprache ausgewählt.</w:t>
+      </w:r>
+    </w:p>
+    <w:p>
+      <w:pPr>
+        <w:rPr>
+          <w:lang w:val="de-DE"/>
+        </w:rPr>
+      </w:pPr>
+    </w:p>
+    <w:p>
+      <w:pPr>
         <w:rPr>
           <w:u w:val="single"/>
           <w:lang w:val="de-DE"/>
@@ -223,46 +213,34 @@
     </w:p>
     <w:p>
       <w:pPr>
-        <w:pStyle w:val="Normal"/>
-        <w:rPr/>
-      </w:pPr>
-      <w:r>
-        <w:rPr>
-          <w:lang w:val="de-DE"/>
-        </w:rPr>
-        <w:t xml:space="preserve">Unsere Entwicklung durchlief alle Phasen der Schöpfung </w:t>
-      </w:r>
-      <w:r>
-        <w:rPr>
-          <w:lang w:val="de-DE"/>
-        </w:rPr>
-        <w:t>zur Erstellung eines Produktes</w:t>
-      </w:r>
-      <w:r>
-        <w:rPr>
-          <w:lang w:val="de-DE"/>
-        </w:rPr>
-        <w:t>.</w:t>
-      </w:r>
-    </w:p>
-    <w:p>
-      <w:pPr>
-        <w:pStyle w:val="Normal"/>
-        <w:rPr>
-          <w:lang w:val="de-DE"/>
-        </w:rPr>
-      </w:pPr>
-      <w:r>
-        <w:rPr>
-          <w:lang w:val="de-DE"/>
-        </w:rPr>
-        <w:t xml:space="preserve"> </w:t>
-      </w:r>
-      <w:r>
-        <w:rPr>
-          <w:lang w:val="de-DE"/>
-        </w:rPr>
-        <w:t xml:space="preserve">Nämlich: </w:t>
+        <w:rPr>
+          <w:lang w:val="de-DE"/>
+        </w:rPr>
+      </w:pPr>
+      <w:r>
+        <w:rPr>
+          <w:lang w:val="de-DE"/>
+        </w:rPr>
+        <w:t>Unsere Entwicklung du</w:t>
+      </w:r>
+      <w:r>
+        <w:rPr>
+          <w:lang w:val="de-DE"/>
+        </w:rPr>
+        <w:t>rchlief alle Phasen der Schöpfung zur Erstellung eines Produktes.</w:t>
+      </w:r>
+    </w:p>
+    <w:p>
+      <w:pPr>
+        <w:rPr>
+          <w:lang w:val="de-DE"/>
+        </w:rPr>
+      </w:pPr>
+      <w:r>
+        <w:rPr>
+          <w:lang w:val="de-DE"/>
+        </w:rPr>
+        <w:t xml:space="preserve"> Nämlich: </w:t>
       </w:r>
     </w:p>
     <w:p>
@@ -334,7 +312,13 @@
         <w:rPr>
           <w:lang w:val="de-DE"/>
         </w:rPr>
-        <w:t xml:space="preserve">Produktimplementierung </w:t>
+        <w:t>Produktimplem</w:t>
+      </w:r>
+      <w:r>
+        <w:rPr>
+          <w:lang w:val="de-DE"/>
+        </w:rPr>
+        <w:t xml:space="preserve">entierung </w:t>
       </w:r>
     </w:p>
     <w:p>
@@ -357,38 +341,169 @@
     </w:p>
     <w:p>
       <w:pPr>
-        <w:pStyle w:val="Normal"/>
-        <w:rPr/>
-      </w:pPr>
-      <w:r>
-        <w:rPr>
-          <w:lang w:val="de-DE"/>
-        </w:rPr>
-        <w:t>Ausgehend von der Aufgabenstellung, ein funktionierendes Programm zu kreieren, haben sich während der Realisierung viele neue Herausforderungen präsentiert, welche es zu meistern galt. Das  Entdecken neuer Technologien haben mit Sicherheit mein Wissen bereichert. Es ist tatsächlich eine grosse Freude, ein Ergebnis zu sehen, welches die Erwartungen nicht enttäuscht hat.</w:t>
-      </w:r>
-    </w:p>
-    <w:p>
-      <w:pPr>
-        <w:pStyle w:val="Normal"/>
-        <w:rPr>
-          <w:lang w:val="de-DE"/>
-        </w:rPr>
-      </w:pPr>
-      <w:r>
-        <w:rPr>
-          <w:lang w:val="de-DE"/>
-        </w:rPr>
-      </w:r>
-    </w:p>
-    <w:p>
-      <w:pPr>
-        <w:pStyle w:val="Normal"/>
+        <w:rPr>
+          <w:lang w:val="de-DE"/>
+        </w:rPr>
+      </w:pPr>
+      <w:r>
+        <w:rPr>
+          <w:lang w:val="de-DE"/>
+        </w:rPr>
+        <w:t xml:space="preserve">Ausgehend von der Aufgabenstellung, ein funktionierendes Programm zu kreieren, haben sich während der Realisierung viele neue Herausforderungen präsentiert, welche es zu meistern galt. </w:t>
+      </w:r>
+      <w:proofErr w:type="gramStart"/>
+      <w:r>
+        <w:rPr>
+          <w:lang w:val="de-DE"/>
+        </w:rPr>
+        <w:t>Das  Entdecken</w:t>
+      </w:r>
+      <w:proofErr w:type="gramEnd"/>
+      <w:r>
+        <w:rPr>
+          <w:lang w:val="de-DE"/>
+        </w:rPr>
+        <w:t xml:space="preserve"> neuer Technologien haben mit Sic</w:t>
+      </w:r>
+      <w:r>
+        <w:rPr>
+          <w:lang w:val="de-DE"/>
+        </w:rPr>
+        <w:t xml:space="preserve">herheit mein Wissen bereichert. Es ist tatsächlich eine </w:t>
+      </w:r>
+      <w:proofErr w:type="spellStart"/>
+      <w:r>
+        <w:rPr>
+          <w:lang w:val="de-DE"/>
+        </w:rPr>
+        <w:t>grosse</w:t>
+      </w:r>
+      <w:proofErr w:type="spellEnd"/>
+      <w:r>
+        <w:rPr>
+          <w:lang w:val="de-DE"/>
+        </w:rPr>
+        <w:t xml:space="preserve"> Freude, ein Ergebnis zu sehen, welches die Erwartungen nicht enttäuscht hat.</w:t>
+      </w:r>
+    </w:p>
+    <w:p>
+      <w:pPr>
+        <w:rPr>
+          <w:lang w:val="de-DE"/>
+        </w:rPr>
+      </w:pPr>
+    </w:p>
+    <w:p>
+      <w:pPr>
+        <w:rPr>
+          <w:lang w:val="de-DE"/>
+        </w:rPr>
+      </w:pPr>
+      <w:proofErr w:type="gramStart"/>
+      <w:r>
+        <w:rPr>
+          <w:lang w:val="de-DE"/>
+        </w:rPr>
+        <w:t>Eine funktionsfähige</w:t>
+      </w:r>
+      <w:r>
+        <w:rPr>
+          <w:lang w:val="de-DE"/>
+        </w:rPr>
+        <w:t xml:space="preserve"> </w:t>
+      </w:r>
+      <w:r>
+        <w:rPr>
+          <w:lang w:val="de-DE"/>
+        </w:rPr>
+        <w:t>System</w:t>
+      </w:r>
+      <w:proofErr w:type="gramEnd"/>
+      <w:r>
+        <w:rPr>
+          <w:lang w:val="de-DE"/>
+        </w:rPr>
+        <w:t xml:space="preserve"> konnte</w:t>
+      </w:r>
+      <w:r>
+        <w:rPr>
+          <w:lang w:val="de-DE"/>
+        </w:rPr>
+        <w:t xml:space="preserve"> </w:t>
+      </w:r>
+      <w:r>
+        <w:rPr>
+          <w:lang w:val="de-DE"/>
+        </w:rPr>
+        <w:t xml:space="preserve">erfolgreich bereitgestellt und getestet werden. </w:t>
+      </w:r>
+    </w:p>
+    <w:p>
+      <w:pPr>
+        <w:rPr>
+          <w:lang w:val="de-DE"/>
+        </w:rPr>
+      </w:pPr>
+      <w:r>
+        <w:rPr>
+          <w:lang w:val="de-DE"/>
+        </w:rPr>
+        <w:t>Dabei</w:t>
+      </w:r>
+      <w:r>
+        <w:rPr>
+          <w:lang w:val="de-DE"/>
+        </w:rPr>
+        <w:t xml:space="preserve"> </w:t>
+      </w:r>
+      <w:r>
+        <w:rPr>
+          <w:lang w:val="de-DE"/>
+        </w:rPr>
+        <w:t xml:space="preserve">wird </w:t>
+      </w:r>
+      <w:r>
+        <w:rPr>
+          <w:lang w:val="de-DE"/>
+        </w:rPr>
+        <w:t>ein Planungsablauf</w:t>
+      </w:r>
+      <w:r>
+        <w:rPr>
+          <w:lang w:val="de-DE"/>
+        </w:rPr>
+        <w:t xml:space="preserve"> mit allen benötigten</w:t>
+      </w:r>
+      <w:r>
+        <w:rPr>
+          <w:lang w:val="de-DE"/>
+        </w:rPr>
+        <w:t xml:space="preserve"> </w:t>
+      </w:r>
+      <w:r>
+        <w:rPr>
+          <w:lang w:val="de-DE"/>
+        </w:rPr>
+        <w:t>Funktionalitäten unterstützt.</w:t>
+      </w:r>
+    </w:p>
+    <w:p>
+      <w:pPr>
+        <w:rPr>
+          <w:lang w:val="de-DE"/>
+        </w:rPr>
+      </w:pPr>
+      <w:bookmarkStart w:id="0" w:name="_GoBack"/>
+      <w:bookmarkEnd w:id="0"/>
+    </w:p>
+    <w:p>
+      <w:pPr>
         <w:tabs>
-          <w:tab w:val="clear" w:pos="720"/>
-          <w:tab w:val="left" w:pos="1547" w:leader="none"/>
+          <w:tab w:val="left" w:pos="1547"/>
         </w:tabs>
-        <w:spacing w:before="0" w:after="160"/>
-        <w:rPr/>
+        <w:rPr>
+          <w:lang w:val="de-DE"/>
+        </w:rPr>
       </w:pPr>
       <w:r>
         <w:rPr>
@@ -398,21 +513,22 @@
       </w:r>
     </w:p>
     <w:sectPr>
-      <w:type w:val="nextPage"/>
       <w:pgSz w:w="11906" w:h="16838"/>
-      <w:pgMar w:left="1440" w:right="1440" w:header="0" w:top="1440" w:footer="0" w:bottom="1440" w:gutter="0"/>
-      <w:pgNumType w:fmt="decimal"/>
-      <w:formProt w:val="false"/>
-      <w:textDirection w:val="lrTb"/>
-      <w:docGrid w:type="default" w:linePitch="360" w:charSpace="4096"/>
+      <w:pgMar w:top="1440" w:right="1440" w:bottom="1440" w:left="1440" w:header="0" w:footer="0" w:gutter="0"/>
+      <w:cols w:space="720"/>
+      <w:formProt w:val="0"/>
+      <w:docGrid w:linePitch="360" w:charSpace="4096"/>
     </w:sectPr>
   </w:body>
 </w:document>
 </file>
 
 <file path=word/numbering.xml><?xml version="1.0" encoding="utf-8"?>
-<w:numbering xmlns:w="http://schemas.openxmlformats.org/wordprocessingml/2006/main" xmlns:o="urn:schemas-microsoft-com:office:office" xmlns:r="http://schemas.openxmlformats.org/officeDocument/2006/relationships" xmlns:v="urn:schemas-microsoft-com:vml">
-  <w:abstractNum w:abstractNumId="1">
+<w:numbering xmlns:wpc="http://schemas.microsoft.com/office/word/2010/wordprocessingCanvas" xmlns:cx="http://schemas.microsoft.com/office/drawing/2014/chartex" xmlns:cx1="http://schemas.microsoft.com/office/drawing/2015/9/8/chartex" xmlns:cx2="http://schemas.microsoft.com/office/drawing/2015/10/21/chartex" xmlns:cx3="http://schemas.microsoft.com/office/drawing/2016/5/9/chartex" xmlns:cx4="http://schemas.microsoft.com/office/drawing/2016/5/10/chartex" xmlns:cx5="http://schemas.microsoft.com/office/drawing/2016/5/11/chartex" xmlns:cx6="http://schemas.microsoft.com/office/drawing/2016/5/12/chartex" xmlns:cx7="http://schemas.microsoft.com/office/drawing/2016/5/13/chartex" xmlns:cx8="http://schemas.microsoft.com/office/drawing/2016/5/14/chartex" xmlns:mc="http://schemas.openxmlformats.org/markup-compatibility/2006" xmlns:aink="http://schemas.microsoft.com/office/drawing/2016/ink" xmlns:am3d="http://schemas.microsoft.com/office/drawing/2017/model3d" xmlns:o="urn:schemas-microsoft-com:office:office" xmlns:r="http://schemas.openxmlformats.org/officeDocument/2006/relationships" xmlns:m="http://schemas.openxmlformats.org/officeDocument/2006/math" xmlns:v="urn:schemas-microsoft-com:vml" xmlns:wp14="http://schemas.microsoft.com/office/word/2010/wordprocessingDrawing" xmlns:wp="http://schemas.openxmlformats.org/drawingml/2006/wordprocessingDrawing" xmlns:w10="urn:schemas-microsoft-com:office:word" xmlns:w="http://schemas.openxmlformats.org/wordprocessingml/2006/main" xmlns:w14="http://schemas.microsoft.com/office/word/2010/wordml" xmlns:w15="http://schemas.microsoft.com/office/word/2012/wordml" xmlns:w16cid="http://schemas.microsoft.com/office/word/2016/wordml/cid" xmlns:w16se="http://schemas.microsoft.com/office/word/2015/wordml/symex" xmlns:wpg="http://schemas.microsoft.com/office/word/2010/wordprocessingGroup" xmlns:wpi="http://schemas.microsoft.com/office/word/2010/wordprocessingInk" xmlns:wne="http://schemas.microsoft.com/office/word/2006/wordml" xmlns:wps="http://schemas.microsoft.com/office/word/2010/wordprocessingShape" mc:Ignorable="w14 w15 w16se w16cid wp14">
+  <w:abstractNum w:abstractNumId="0" w15:restartNumberingAfterBreak="0">
+    <w:nsid w:val="20685B63"/>
+    <w:multiLevelType w:val="multilevel"/>
+    <w:tmpl w:val="549C59BE"/>
     <w:lvl w:ilvl="0">
       <w:start w:val="1"/>
       <w:numFmt w:val="bullet"/>
@@ -423,7 +539,6 @@
       </w:pPr>
       <w:rPr>
         <w:rFonts w:ascii="Calibri" w:hAnsi="Calibri" w:cs="Calibri" w:hint="default"/>
-        <w:rFonts w:cs="Calibri"/>
       </w:rPr>
     </w:lvl>
     <w:lvl w:ilvl="1">
@@ -436,7 +551,6 @@
       </w:pPr>
       <w:rPr>
         <w:rFonts w:ascii="Courier New" w:hAnsi="Courier New" w:cs="Courier New" w:hint="default"/>
-        <w:rFonts w:cs="Courier New"/>
       </w:rPr>
     </w:lvl>
     <w:lvl w:ilvl="2">
@@ -473,7 +587,6 @@
       </w:pPr>
       <w:rPr>
         <w:rFonts w:ascii="Courier New" w:hAnsi="Courier New" w:cs="Courier New" w:hint="default"/>
-        <w:rFonts w:cs="Courier New"/>
       </w:rPr>
     </w:lvl>
     <w:lvl w:ilvl="5">
@@ -510,7 +623,6 @@
       </w:pPr>
       <w:rPr>
         <w:rFonts w:ascii="Courier New" w:hAnsi="Courier New" w:cs="Courier New" w:hint="default"/>
-        <w:rFonts w:cs="Courier New"/>
       </w:rPr>
     </w:lvl>
     <w:lvl w:ilvl="8">
@@ -526,7 +638,10 @@
       </w:rPr>
     </w:lvl>
   </w:abstractNum>
-  <w:abstractNum w:abstractNumId="2">
+  <w:abstractNum w:abstractNumId="1" w15:restartNumberingAfterBreak="0">
+    <w:nsid w:val="26596421"/>
+    <w:multiLevelType w:val="multilevel"/>
+    <w:tmpl w:val="26E43AFA"/>
     <w:lvl w:ilvl="0">
       <w:start w:val="1"/>
       <w:numFmt w:val="none"/>
@@ -534,7 +649,7 @@
       <w:lvlText w:val=""/>
       <w:lvlJc w:val="left"/>
       <w:pPr>
-        <w:ind w:left="0" w:hanging="0"/>
+        <w:ind w:left="0" w:firstLine="0"/>
       </w:pPr>
     </w:lvl>
     <w:lvl w:ilvl="1">
@@ -544,7 +659,7 @@
       <w:lvlText w:val=""/>
       <w:lvlJc w:val="left"/>
       <w:pPr>
-        <w:ind w:left="0" w:hanging="0"/>
+        <w:ind w:left="0" w:firstLine="0"/>
       </w:pPr>
     </w:lvl>
     <w:lvl w:ilvl="2">
@@ -554,7 +669,7 @@
       <w:lvlText w:val=""/>
       <w:lvlJc w:val="left"/>
       <w:pPr>
-        <w:ind w:left="0" w:hanging="0"/>
+        <w:ind w:left="0" w:firstLine="0"/>
       </w:pPr>
     </w:lvl>
     <w:lvl w:ilvl="3">
@@ -564,7 +679,7 @@
       <w:lvlText w:val=""/>
       <w:lvlJc w:val="left"/>
       <w:pPr>
-        <w:ind w:left="0" w:hanging="0"/>
+        <w:ind w:left="0" w:firstLine="0"/>
       </w:pPr>
     </w:lvl>
     <w:lvl w:ilvl="4">
@@ -574,7 +689,7 @@
       <w:lvlText w:val=""/>
       <w:lvlJc w:val="left"/>
       <w:pPr>
-        <w:ind w:left="0" w:hanging="0"/>
+        <w:ind w:left="0" w:firstLine="0"/>
       </w:pPr>
     </w:lvl>
     <w:lvl w:ilvl="5">
@@ -584,7 +699,7 @@
       <w:lvlText w:val=""/>
       <w:lvlJc w:val="left"/>
       <w:pPr>
-        <w:ind w:left="0" w:hanging="0"/>
+        <w:ind w:left="0" w:firstLine="0"/>
       </w:pPr>
     </w:lvl>
     <w:lvl w:ilvl="6">
@@ -594,7 +709,7 @@
       <w:lvlText w:val=""/>
       <w:lvlJc w:val="left"/>
       <w:pPr>
-        <w:ind w:left="0" w:hanging="0"/>
+        <w:ind w:left="0" w:firstLine="0"/>
       </w:pPr>
     </w:lvl>
     <w:lvl w:ilvl="7">
@@ -604,7 +719,7 @@
       <w:lvlText w:val=""/>
       <w:lvlJc w:val="left"/>
       <w:pPr>
-        <w:ind w:left="0" w:hanging="0"/>
+        <w:ind w:left="0" w:firstLine="0"/>
       </w:pPr>
     </w:lvl>
     <w:lvl w:ilvl="8">
@@ -614,45 +729,43 @@
       <w:lvlText w:val=""/>
       <w:lvlJc w:val="left"/>
       <w:pPr>
-        <w:ind w:left="0" w:hanging="0"/>
+        <w:ind w:left="0" w:firstLine="0"/>
       </w:pPr>
     </w:lvl>
   </w:abstractNum>
   <w:num w:numId="1">
-    <w:abstractNumId w:val="1"/>
+    <w:abstractNumId w:val="0"/>
   </w:num>
   <w:num w:numId="2">
-    <w:abstractNumId w:val="2"/>
+    <w:abstractNumId w:val="1"/>
   </w:num>
 </w:numbering>
 </file>
 
 <file path=word/styles.xml><?xml version="1.0" encoding="utf-8"?>
-<w:styles xmlns:w="http://schemas.openxmlformats.org/wordprocessingml/2006/main" xmlns:w14="http://schemas.microsoft.com/office/word/2010/wordml" xmlns:mc="http://schemas.openxmlformats.org/markup-compatibility/2006" mc:Ignorable="w14">
+<w:styles xmlns:mc="http://schemas.openxmlformats.org/markup-compatibility/2006" xmlns:r="http://schemas.openxmlformats.org/officeDocument/2006/relationships" xmlns:w="http://schemas.openxmlformats.org/wordprocessingml/2006/main" xmlns:w14="http://schemas.microsoft.com/office/word/2010/wordml" xmlns:w15="http://schemas.microsoft.com/office/word/2012/wordml" xmlns:w16cid="http://schemas.microsoft.com/office/word/2016/wordml/cid" xmlns:w16se="http://schemas.microsoft.com/office/word/2015/wordml/symex" mc:Ignorable="w14 w15 w16se w16cid">
   <w:docDefaults>
     <w:rPrDefault>
       <w:rPr>
-        <w:rFonts w:ascii="Calibri" w:hAnsi="Calibri" w:eastAsia="Calibri" w:cs="Arial" w:asciiTheme="minorHAnsi" w:cstheme="minorBidi" w:eastAsiaTheme="minorHAnsi" w:hAnsiTheme="minorHAnsi"/>
+        <w:rFonts w:asciiTheme="minorHAnsi" w:eastAsiaTheme="minorHAnsi" w:hAnsiTheme="minorHAnsi" w:cstheme="minorBidi"/>
         <w:sz w:val="22"/>
         <w:szCs w:val="22"/>
         <w:lang w:val="en-US" w:eastAsia="en-US" w:bidi="ar-SA"/>
       </w:rPr>
     </w:rPrDefault>
-    <w:pPrDefault>
-      <w:pPr/>
-    </w:pPrDefault>
+    <w:pPrDefault/>
   </w:docDefaults>
   <w:latentStyles w:defLockedState="0" w:defUIPriority="99" w:defSemiHidden="0" w:defUnhideWhenUsed="0" w:defQFormat="0" w:count="376">
     <w:lsdException w:name="Normal" w:uiPriority="0" w:qFormat="1"/>
     <w:lsdException w:name="heading 1" w:uiPriority="9" w:qFormat="1"/>
-    <w:lsdException w:name="heading 2" w:uiPriority="9" w:semiHidden="1" w:unhideWhenUsed="1" w:qFormat="1"/>
-    <w:lsdException w:name="heading 3" w:uiPriority="9" w:semiHidden="1" w:unhideWhenUsed="1" w:qFormat="1"/>
-    <w:lsdException w:name="heading 4" w:uiPriority="9" w:semiHidden="1" w:unhideWhenUsed="1" w:qFormat="1"/>
-    <w:lsdException w:name="heading 5" w:uiPriority="9" w:semiHidden="1" w:unhideWhenUsed="1" w:qFormat="1"/>
-    <w:lsdException w:name="heading 6" w:uiPriority="9" w:semiHidden="1" w:unhideWhenUsed="1" w:qFormat="1"/>
-    <w:lsdException w:name="heading 7" w:uiPriority="9" w:semiHidden="1" w:unhideWhenUsed="1" w:qFormat="1"/>
-    <w:lsdException w:name="heading 8" w:uiPriority="9" w:semiHidden="1" w:unhideWhenUsed="1" w:qFormat="1"/>
-    <w:lsdException w:name="heading 9" w:uiPriority="9" w:semiHidden="1" w:unhideWhenUsed="1" w:qFormat="1"/>
+    <w:lsdException w:name="heading 2" w:semiHidden="1" w:uiPriority="9" w:unhideWhenUsed="1" w:qFormat="1"/>
+    <w:lsdException w:name="heading 3" w:semiHidden="1" w:uiPriority="9" w:unhideWhenUsed="1" w:qFormat="1"/>
+    <w:lsdException w:name="heading 4" w:semiHidden="1" w:uiPriority="9" w:unhideWhenUsed="1" w:qFormat="1"/>
+    <w:lsdException w:name="heading 5" w:semiHidden="1" w:uiPriority="9" w:unhideWhenUsed="1" w:qFormat="1"/>
+    <w:lsdException w:name="heading 6" w:semiHidden="1" w:uiPriority="9" w:unhideWhenUsed="1" w:qFormat="1"/>
+    <w:lsdException w:name="heading 7" w:semiHidden="1" w:uiPriority="9" w:unhideWhenUsed="1" w:qFormat="1"/>
+    <w:lsdException w:name="heading 8" w:semiHidden="1" w:uiPriority="9" w:unhideWhenUsed="1" w:qFormat="1"/>
+    <w:lsdException w:name="heading 9" w:semiHidden="1" w:uiPriority="9" w:unhideWhenUsed="1" w:qFormat="1"/>
     <w:lsdException w:name="index 1" w:semiHidden="1" w:unhideWhenUsed="1"/>
     <w:lsdException w:name="index 2" w:semiHidden="1" w:unhideWhenUsed="1"/>
     <w:lsdException w:name="index 3" w:semiHidden="1" w:unhideWhenUsed="1"/>
@@ -662,22 +775,22 @@
     <w:lsdException w:name="index 7" w:semiHidden="1" w:unhideWhenUsed="1"/>
     <w:lsdException w:name="index 8" w:semiHidden="1" w:unhideWhenUsed="1"/>
     <w:lsdException w:name="index 9" w:semiHidden="1" w:unhideWhenUsed="1"/>
-    <w:lsdException w:name="toc 1" w:uiPriority="39" w:semiHidden="1" w:unhideWhenUsed="1"/>
-    <w:lsdException w:name="toc 2" w:uiPriority="39" w:semiHidden="1" w:unhideWhenUsed="1"/>
-    <w:lsdException w:name="toc 3" w:uiPriority="39" w:semiHidden="1" w:unhideWhenUsed="1"/>
-    <w:lsdException w:name="toc 4" w:uiPriority="39" w:semiHidden="1" w:unhideWhenUsed="1"/>
-    <w:lsdException w:name="toc 5" w:uiPriority="39" w:semiHidden="1" w:unhideWhenUsed="1"/>
-    <w:lsdException w:name="toc 6" w:uiPriority="39" w:semiHidden="1" w:unhideWhenUsed="1"/>
-    <w:lsdException w:name="toc 7" w:uiPriority="39" w:semiHidden="1" w:unhideWhenUsed="1"/>
-    <w:lsdException w:name="toc 8" w:uiPriority="39" w:semiHidden="1" w:unhideWhenUsed="1"/>
-    <w:lsdException w:name="toc 9" w:uiPriority="39" w:semiHidden="1" w:unhideWhenUsed="1"/>
+    <w:lsdException w:name="toc 1" w:semiHidden="1" w:uiPriority="39" w:unhideWhenUsed="1"/>
+    <w:lsdException w:name="toc 2" w:semiHidden="1" w:uiPriority="39" w:unhideWhenUsed="1"/>
+    <w:lsdException w:name="toc 3" w:semiHidden="1" w:uiPriority="39" w:unhideWhenUsed="1"/>
+    <w:lsdException w:name="toc 4" w:semiHidden="1" w:uiPriority="39" w:unhideWhenUsed="1"/>
+    <w:lsdException w:name="toc 5" w:semiHidden="1" w:uiPriority="39" w:unhideWhenUsed="1"/>
+    <w:lsdException w:name="toc 6" w:semiHidden="1" w:uiPriority="39" w:unhideWhenUsed="1"/>
+    <w:lsdException w:name="toc 7" w:semiHidden="1" w:uiPriority="39" w:unhideWhenUsed="1"/>
+    <w:lsdException w:name="toc 8" w:semiHidden="1" w:uiPriority="39" w:unhideWhenUsed="1"/>
+    <w:lsdException w:name="toc 9" w:semiHidden="1" w:uiPriority="39" w:unhideWhenUsed="1"/>
     <w:lsdException w:name="Normal Indent" w:semiHidden="1" w:unhideWhenUsed="1"/>
     <w:lsdException w:name="footnote text" w:semiHidden="1" w:unhideWhenUsed="1"/>
     <w:lsdException w:name="annotation text" w:semiHidden="1" w:unhideWhenUsed="1"/>
     <w:lsdException w:name="header" w:semiHidden="1" w:unhideWhenUsed="1"/>
     <w:lsdException w:name="footer" w:semiHidden="1" w:unhideWhenUsed="1"/>
     <w:lsdException w:name="index heading" w:semiHidden="1" w:unhideWhenUsed="1"/>
-    <w:lsdException w:name="caption" w:uiPriority="35" w:semiHidden="1" w:unhideWhenUsed="1" w:qFormat="1"/>
+    <w:lsdException w:name="caption" w:semiHidden="1" w:uiPriority="35" w:unhideWhenUsed="1" w:qFormat="1"/>
     <w:lsdException w:name="table of figures" w:semiHidden="1" w:unhideWhenUsed="1"/>
     <w:lsdException w:name="envelope address" w:semiHidden="1" w:unhideWhenUsed="1"/>
     <w:lsdException w:name="envelope return" w:semiHidden="1" w:unhideWhenUsed="1"/>
@@ -708,7 +821,7 @@
     <w:lsdException w:name="Title" w:uiPriority="10" w:qFormat="1"/>
     <w:lsdException w:name="Closing" w:semiHidden="1" w:unhideWhenUsed="1"/>
     <w:lsdException w:name="Signature" w:semiHidden="1" w:unhideWhenUsed="1"/>
-    <w:lsdException w:name="Default Paragraph Font" w:uiPriority="1" w:semiHidden="1" w:unhideWhenUsed="1"/>
+    <w:lsdException w:name="Default Paragraph Font" w:semiHidden="1" w:uiPriority="1" w:unhideWhenUsed="1"/>
     <w:lsdException w:name="Body Text" w:semiHidden="1" w:unhideWhenUsed="1"/>
     <w:lsdException w:name="Body Text Indent" w:semiHidden="1" w:unhideWhenUsed="1"/>
     <w:lsdException w:name="List Continue" w:semiHidden="1" w:unhideWhenUsed="1"/>
@@ -908,8 +1021,8 @@
     <w:lsdException w:name="Subtle Reference" w:uiPriority="31" w:qFormat="1"/>
     <w:lsdException w:name="Intense Reference" w:uiPriority="32" w:qFormat="1"/>
     <w:lsdException w:name="Book Title" w:uiPriority="33" w:qFormat="1"/>
-    <w:lsdException w:name="Bibliography" w:uiPriority="37" w:semiHidden="1" w:unhideWhenUsed="1"/>
-    <w:lsdException w:name="TOC Heading" w:uiPriority="39" w:semiHidden="1" w:unhideWhenUsed="1" w:qFormat="1"/>
+    <w:lsdException w:name="Bibliography" w:semiHidden="1" w:uiPriority="37" w:unhideWhenUsed="1"/>
+    <w:lsdException w:name="TOC Heading" w:semiHidden="1" w:uiPriority="39" w:unhideWhenUsed="1" w:qFormat="1"/>
     <w:lsdException w:name="Plain Table 1" w:uiPriority="41"/>
     <w:lsdException w:name="Plain Table 2" w:uiPriority="42"/>
     <w:lsdException w:name="Plain Table 3" w:uiPriority="43"/>
@@ -1020,214 +1133,21 @@
     <w:lsdException w:name="Unresolved Mention" w:semiHidden="1" w:unhideWhenUsed="1"/>
     <w:lsdException w:name="Smart Link" w:semiHidden="1" w:unhideWhenUsed="1"/>
   </w:latentStyles>
-  <w:style w:type="paragraph" w:styleId="Normal" w:default="1">
+  <w:style w:type="paragraph" w:default="1" w:styleId="Normal">
     <w:name w:val="Normal"/>
     <w:qFormat/>
     <w:pPr>
-      <w:widowControl/>
-      <w:bidi w:val="0"/>
-      <w:spacing w:lineRule="auto" w:line="259" w:before="0" w:after="160"/>
-      <w:jc w:val="left"/>
+      <w:spacing w:after="160" w:line="259" w:lineRule="auto"/>
     </w:pPr>
     <w:rPr>
-      <w:rFonts w:ascii="Calibri" w:hAnsi="Calibri" w:eastAsia="Calibri" w:cs="Arial" w:asciiTheme="minorHAnsi" w:cstheme="minorBidi" w:eastAsiaTheme="minorHAnsi" w:hAnsiTheme="minorHAnsi"/>
-      <w:color w:val="auto"/>
-      <w:kern w:val="0"/>
-      <w:sz w:val="22"/>
-      <w:szCs w:val="22"/>
-      <w:lang w:val="en-GB" w:eastAsia="en-US" w:bidi="ar-SA"/>
-    </w:rPr>
-  </w:style>
-  <w:style w:type="character" w:styleId="DefaultParagraphFont" w:default="1">
+      <w:lang w:val="en-GB"/>
+    </w:rPr>
+  </w:style>
+  <w:style w:type="character" w:default="1" w:styleId="DefaultParagraphFont">
     <w:name w:val="Default Paragraph Font"/>
     <w:uiPriority w:val="1"/>
     <w:semiHidden/>
     <w:unhideWhenUsed/>
-    <w:qFormat/>
-    <w:rPr/>
-  </w:style>
-  <w:style w:type="character" w:styleId="ListLabel1">
-    <w:name w:val="ListLabel 1"/>
-    <w:qFormat/>
-    <w:rPr>
-      <w:rFonts w:eastAsia="Times New Roman" w:cs="Arial"/>
-    </w:rPr>
-  </w:style>
-  <w:style w:type="character" w:styleId="ListLabel2">
-    <w:name w:val="ListLabel 2"/>
-    <w:qFormat/>
-    <w:rPr>
-      <w:rFonts w:cs="Courier New"/>
-    </w:rPr>
-  </w:style>
-  <w:style w:type="character" w:styleId="ListLabel3">
-    <w:name w:val="ListLabel 3"/>
-    <w:qFormat/>
-    <w:rPr>
-      <w:rFonts w:cs="Courier New"/>
-    </w:rPr>
-  </w:style>
-  <w:style w:type="character" w:styleId="ListLabel4">
-    <w:name w:val="ListLabel 4"/>
-    <w:qFormat/>
-    <w:rPr>
-      <w:rFonts w:cs="Courier New"/>
-    </w:rPr>
-  </w:style>
-  <w:style w:type="character" w:styleId="ListLabel5">
-    <w:name w:val="ListLabel 5"/>
-    <w:qFormat/>
-    <w:rPr>
-      <w:rFonts w:eastAsia="Times New Roman" w:cs="Arial"/>
-    </w:rPr>
-  </w:style>
-  <w:style w:type="character" w:styleId="ListLabel6">
-    <w:name w:val="ListLabel 6"/>
-    <w:qFormat/>
-    <w:rPr>
-      <w:rFonts w:cs="Courier New"/>
-    </w:rPr>
-  </w:style>
-  <w:style w:type="character" w:styleId="ListLabel7">
-    <w:name w:val="ListLabel 7"/>
-    <w:qFormat/>
-    <w:rPr>
-      <w:rFonts w:cs="Courier New"/>
-    </w:rPr>
-  </w:style>
-  <w:style w:type="character" w:styleId="ListLabel8">
-    <w:name w:val="ListLabel 8"/>
-    <w:qFormat/>
-    <w:rPr>
-      <w:rFonts w:cs="Courier New"/>
-    </w:rPr>
-  </w:style>
-  <w:style w:type="character" w:styleId="ListLabel9">
-    <w:name w:val="ListLabel 9"/>
-    <w:qFormat/>
-    <w:rPr>
-      <w:rFonts w:cs="Courier New"/>
-    </w:rPr>
-  </w:style>
-  <w:style w:type="character" w:styleId="ListLabel10">
-    <w:name w:val="ListLabel 10"/>
-    <w:qFormat/>
-    <w:rPr>
-      <w:rFonts w:cs="Courier New"/>
-    </w:rPr>
-  </w:style>
-  <w:style w:type="character" w:styleId="ListLabel11">
-    <w:name w:val="ListLabel 11"/>
-    <w:qFormat/>
-    <w:rPr>
-      <w:rFonts w:cs="Courier New"/>
-    </w:rPr>
-  </w:style>
-  <w:style w:type="character" w:styleId="ListLabel12">
-    <w:name w:val="ListLabel 12"/>
-    <w:qFormat/>
-    <w:rPr>
-      <w:rFonts w:eastAsia="Calibri" w:cs="Calibri"/>
-    </w:rPr>
-  </w:style>
-  <w:style w:type="character" w:styleId="ListLabel13">
-    <w:name w:val="ListLabel 13"/>
-    <w:qFormat/>
-    <w:rPr>
-      <w:rFonts w:cs="Courier New"/>
-    </w:rPr>
-  </w:style>
-  <w:style w:type="character" w:styleId="ListLabel14">
-    <w:name w:val="ListLabel 14"/>
-    <w:qFormat/>
-    <w:rPr>
-      <w:rFonts w:cs="Courier New"/>
-    </w:rPr>
-  </w:style>
-  <w:style w:type="character" w:styleId="ListLabel15">
-    <w:name w:val="ListLabel 15"/>
-    <w:qFormat/>
-    <w:rPr>
-      <w:rFonts w:cs="Courier New"/>
-    </w:rPr>
-  </w:style>
-  <w:style w:type="paragraph" w:styleId="Berschrift">
-    <w:name w:val="Überschrift"/>
-    <w:basedOn w:val="Normal"/>
-    <w:next w:val="Textkrper"/>
-    <w:qFormat/>
-    <w:pPr>
-      <w:keepNext w:val="true"/>
-      <w:spacing w:before="240" w:after="120"/>
-    </w:pPr>
-    <w:rPr>
-      <w:rFonts w:ascii="Liberation Sans" w:hAnsi="Liberation Sans" w:eastAsia="Microsoft YaHei" w:cs="Arial"/>
-      <w:sz w:val="28"/>
-      <w:szCs w:val="28"/>
-    </w:rPr>
-  </w:style>
-  <w:style w:type="paragraph" w:styleId="Textkrper">
-    <w:name w:val="Body Text"/>
-    <w:basedOn w:val="Normal"/>
-    <w:pPr>
-      <w:spacing w:lineRule="auto" w:line="276" w:before="0" w:after="140"/>
-    </w:pPr>
-    <w:rPr/>
-  </w:style>
-  <w:style w:type="paragraph" w:styleId="Liste">
-    <w:name w:val="List"/>
-    <w:basedOn w:val="Textkrper"/>
-    <w:pPr/>
-    <w:rPr>
-      <w:rFonts w:cs="Arial"/>
-    </w:rPr>
-  </w:style>
-  <w:style w:type="paragraph" w:styleId="Beschriftung">
-    <w:name w:val="Caption"/>
-    <w:basedOn w:val="Normal"/>
-    <w:qFormat/>
-    <w:pPr>
-      <w:suppressLineNumbers/>
-      <w:spacing w:before="120" w:after="120"/>
-    </w:pPr>
-    <w:rPr>
-      <w:rFonts w:cs="Arial"/>
-      <w:i/>
-      <w:iCs/>
-      <w:sz w:val="24"/>
-      <w:szCs w:val="24"/>
-    </w:rPr>
-  </w:style>
-  <w:style w:type="paragraph" w:styleId="Verzeichnis">
-    <w:name w:val="Verzeichnis"/>
-    <w:basedOn w:val="Normal"/>
-    <w:qFormat/>
-    <w:pPr>
-      <w:suppressLineNumbers/>
-    </w:pPr>
-    <w:rPr>
-      <w:rFonts w:cs="Arial"/>
-    </w:rPr>
-  </w:style>
-  <w:style w:type="paragraph" w:styleId="ListParagraph">
-    <w:name w:val="List Paragraph"/>
-    <w:basedOn w:val="Normal"/>
-    <w:uiPriority w:val="34"/>
-    <w:qFormat/>
-    <w:rsid w:val="00e21e6f"/>
-    <w:pPr>
-      <w:spacing w:before="0" w:after="160"/>
-      <w:ind w:left="720" w:hanging="0"/>
-      <w:contextualSpacing/>
-    </w:pPr>
-    <w:rPr/>
-  </w:style>
-  <w:style w:type="numbering" w:styleId="NoList" w:default="1">
-    <w:name w:val="No List"/>
-    <w:uiPriority w:val="99"/>
-    <w:semiHidden/>
-    <w:unhideWhenUsed/>
-    <w:qFormat/>
   </w:style>
   <w:style w:type="table" w:default="1" w:styleId="TableNormal">
     <w:name w:val="Normal Table"/>
@@ -1243,6 +1163,184 @@
         <w:right w:w="108" w:type="dxa"/>
       </w:tblCellMar>
     </w:tblPr>
+  </w:style>
+  <w:style w:type="numbering" w:default="1" w:styleId="NoList">
+    <w:name w:val="No List"/>
+    <w:uiPriority w:val="99"/>
+    <w:semiHidden/>
+    <w:unhideWhenUsed/>
+  </w:style>
+  <w:style w:type="character" w:customStyle="1" w:styleId="ListLabel1">
+    <w:name w:val="ListLabel 1"/>
+    <w:qFormat/>
+    <w:rPr>
+      <w:rFonts w:eastAsia="Times New Roman" w:cs="Arial"/>
+    </w:rPr>
+  </w:style>
+  <w:style w:type="character" w:customStyle="1" w:styleId="ListLabel2">
+    <w:name w:val="ListLabel 2"/>
+    <w:qFormat/>
+    <w:rPr>
+      <w:rFonts w:cs="Courier New"/>
+    </w:rPr>
+  </w:style>
+  <w:style w:type="character" w:customStyle="1" w:styleId="ListLabel3">
+    <w:name w:val="ListLabel 3"/>
+    <w:qFormat/>
+    <w:rPr>
+      <w:rFonts w:cs="Courier New"/>
+    </w:rPr>
+  </w:style>
+  <w:style w:type="character" w:customStyle="1" w:styleId="ListLabel4">
+    <w:name w:val="ListLabel 4"/>
+    <w:qFormat/>
+    <w:rPr>
+      <w:rFonts w:cs="Courier New"/>
+    </w:rPr>
+  </w:style>
+  <w:style w:type="character" w:customStyle="1" w:styleId="ListLabel5">
+    <w:name w:val="ListLabel 5"/>
+    <w:qFormat/>
+    <w:rPr>
+      <w:rFonts w:eastAsia="Times New Roman" w:cs="Arial"/>
+    </w:rPr>
+  </w:style>
+  <w:style w:type="character" w:customStyle="1" w:styleId="ListLabel6">
+    <w:name w:val="ListLabel 6"/>
+    <w:qFormat/>
+    <w:rPr>
+      <w:rFonts w:cs="Courier New"/>
+    </w:rPr>
+  </w:style>
+  <w:style w:type="character" w:customStyle="1" w:styleId="ListLabel7">
+    <w:name w:val="ListLabel 7"/>
+    <w:qFormat/>
+    <w:rPr>
+      <w:rFonts w:cs="Courier New"/>
+    </w:rPr>
+  </w:style>
+  <w:style w:type="character" w:customStyle="1" w:styleId="ListLabel8">
+    <w:name w:val="ListLabel 8"/>
+    <w:qFormat/>
+    <w:rPr>
+      <w:rFonts w:cs="Courier New"/>
+    </w:rPr>
+  </w:style>
+  <w:style w:type="character" w:customStyle="1" w:styleId="ListLabel9">
+    <w:name w:val="ListLabel 9"/>
+    <w:qFormat/>
+    <w:rPr>
+      <w:rFonts w:cs="Courier New"/>
+    </w:rPr>
+  </w:style>
+  <w:style w:type="character" w:customStyle="1" w:styleId="ListLabel10">
+    <w:name w:val="ListLabel 10"/>
+    <w:qFormat/>
+    <w:rPr>
+      <w:rFonts w:cs="Courier New"/>
+    </w:rPr>
+  </w:style>
+  <w:style w:type="character" w:customStyle="1" w:styleId="ListLabel11">
+    <w:name w:val="ListLabel 11"/>
+    <w:qFormat/>
+    <w:rPr>
+      <w:rFonts w:cs="Courier New"/>
+    </w:rPr>
+  </w:style>
+  <w:style w:type="character" w:customStyle="1" w:styleId="ListLabel12">
+    <w:name w:val="ListLabel 12"/>
+    <w:qFormat/>
+    <w:rPr>
+      <w:rFonts w:eastAsia="Calibri" w:cs="Calibri"/>
+    </w:rPr>
+  </w:style>
+  <w:style w:type="character" w:customStyle="1" w:styleId="ListLabel13">
+    <w:name w:val="ListLabel 13"/>
+    <w:qFormat/>
+    <w:rPr>
+      <w:rFonts w:cs="Courier New"/>
+    </w:rPr>
+  </w:style>
+  <w:style w:type="character" w:customStyle="1" w:styleId="ListLabel14">
+    <w:name w:val="ListLabel 14"/>
+    <w:qFormat/>
+    <w:rPr>
+      <w:rFonts w:cs="Courier New"/>
+    </w:rPr>
+  </w:style>
+  <w:style w:type="character" w:customStyle="1" w:styleId="ListLabel15">
+    <w:name w:val="ListLabel 15"/>
+    <w:qFormat/>
+    <w:rPr>
+      <w:rFonts w:cs="Courier New"/>
+    </w:rPr>
+  </w:style>
+  <w:style w:type="paragraph" w:customStyle="1" w:styleId="berschrift">
+    <w:name w:val="Überschrift"/>
+    <w:basedOn w:val="Normal"/>
+    <w:next w:val="BodyText"/>
+    <w:qFormat/>
+    <w:pPr>
+      <w:keepNext/>
+      <w:spacing w:before="240" w:after="120"/>
+    </w:pPr>
+    <w:rPr>
+      <w:rFonts w:ascii="Liberation Sans" w:eastAsia="Microsoft YaHei" w:hAnsi="Liberation Sans" w:cs="Arial"/>
+      <w:sz w:val="28"/>
+      <w:szCs w:val="28"/>
+    </w:rPr>
+  </w:style>
+  <w:style w:type="paragraph" w:styleId="BodyText">
+    <w:name w:val="Body Text"/>
+    <w:basedOn w:val="Normal"/>
+    <w:pPr>
+      <w:spacing w:after="140" w:line="276" w:lineRule="auto"/>
+    </w:pPr>
+  </w:style>
+  <w:style w:type="paragraph" w:styleId="List">
+    <w:name w:val="List"/>
+    <w:basedOn w:val="BodyText"/>
+    <w:rPr>
+      <w:rFonts w:cs="Arial"/>
+    </w:rPr>
+  </w:style>
+  <w:style w:type="paragraph" w:styleId="Caption">
+    <w:name w:val="caption"/>
+    <w:basedOn w:val="Normal"/>
+    <w:qFormat/>
+    <w:pPr>
+      <w:suppressLineNumbers/>
+      <w:spacing w:before="120" w:after="120"/>
+    </w:pPr>
+    <w:rPr>
+      <w:rFonts w:cs="Arial"/>
+      <w:i/>
+      <w:iCs/>
+      <w:sz w:val="24"/>
+      <w:szCs w:val="24"/>
+    </w:rPr>
+  </w:style>
+  <w:style w:type="paragraph" w:customStyle="1" w:styleId="Verzeichnis">
+    <w:name w:val="Verzeichnis"/>
+    <w:basedOn w:val="Normal"/>
+    <w:qFormat/>
+    <w:pPr>
+      <w:suppressLineNumbers/>
+    </w:pPr>
+    <w:rPr>
+      <w:rFonts w:cs="Arial"/>
+    </w:rPr>
+  </w:style>
+  <w:style w:type="paragraph" w:styleId="ListParagraph">
+    <w:name w:val="List Paragraph"/>
+    <w:basedOn w:val="Normal"/>
+    <w:uiPriority w:val="34"/>
+    <w:qFormat/>
+    <w:rsid w:val="00E21E6F"/>
+    <w:pPr>
+      <w:ind w:left="720"/>
+      <w:contextualSpacing/>
+    </w:pPr>
   </w:style>
 </w:styles>
 </file>

</xml_diff>